<commit_message>
Actualice la rubrica de autoevaluacion sustentando con varios criterios la nota obtenida
</commit_message>
<xml_diff>
--- a/src/Rubrica de Autoevaluación.docx
+++ b/src/Rubrica de Autoevaluación.docx
@@ -139,6 +139,12 @@
                 <w:rFonts w:ascii="Times New Roman" w:hAnsi="Times New Roman" w:cs="Times New Roman"/>
               </w:rPr>
             </w:pPr>
+            <w:r>
+              <w:rPr>
+                <w:rFonts w:ascii="Times New Roman" w:hAnsi="Times New Roman" w:cs="Times New Roman"/>
+              </w:rPr>
+              <w:t>4.8</w:t>
+            </w:r>
           </w:p>
         </w:tc>
         <w:tc>
@@ -151,6 +157,12 @@
                 <w:rFonts w:ascii="Times New Roman" w:hAnsi="Times New Roman" w:cs="Times New Roman"/>
               </w:rPr>
             </w:pPr>
+            <w:r>
+              <w:rPr>
+                <w:rFonts w:ascii="Times New Roman" w:hAnsi="Times New Roman" w:cs="Times New Roman"/>
+              </w:rPr>
+              <w:t xml:space="preserve">La asistencia es constante, a no ser por alguna calamidad o tema personal que no pueda asistir </w:t>
+            </w:r>
           </w:p>
         </w:tc>
       </w:tr>
@@ -196,6 +208,12 @@
                 <w:rFonts w:ascii="Times New Roman" w:hAnsi="Times New Roman" w:cs="Times New Roman"/>
               </w:rPr>
             </w:pPr>
+            <w:r>
+              <w:rPr>
+                <w:rFonts w:ascii="Times New Roman" w:hAnsi="Times New Roman" w:cs="Times New Roman"/>
+              </w:rPr>
+              <w:t>4.5</w:t>
+            </w:r>
           </w:p>
         </w:tc>
         <w:tc>
@@ -208,6 +226,12 @@
                 <w:rFonts w:ascii="Times New Roman" w:hAnsi="Times New Roman" w:cs="Times New Roman"/>
               </w:rPr>
             </w:pPr>
+            <w:r>
+              <w:rPr>
+                <w:rFonts w:ascii="Times New Roman" w:hAnsi="Times New Roman" w:cs="Times New Roman"/>
+              </w:rPr>
+              <w:t>El análisis es correcto, se logra entender completamente el trabajo y el método de solución de los problemas</w:t>
+            </w:r>
           </w:p>
         </w:tc>
       </w:tr>
@@ -253,6 +277,12 @@
                 <w:rFonts w:ascii="Times New Roman" w:hAnsi="Times New Roman" w:cs="Times New Roman"/>
               </w:rPr>
             </w:pPr>
+            <w:r>
+              <w:rPr>
+                <w:rFonts w:ascii="Times New Roman" w:hAnsi="Times New Roman" w:cs="Times New Roman"/>
+              </w:rPr>
+              <w:t>4.5</w:t>
+            </w:r>
           </w:p>
         </w:tc>
         <w:tc>
@@ -265,6 +295,12 @@
                 <w:rFonts w:ascii="Times New Roman" w:hAnsi="Times New Roman" w:cs="Times New Roman"/>
               </w:rPr>
             </w:pPr>
+            <w:r>
+              <w:rPr>
+                <w:rFonts w:ascii="Times New Roman" w:hAnsi="Times New Roman" w:cs="Times New Roman"/>
+              </w:rPr>
+              <w:t>Se esta resolviendo paso a paso según el análisis</w:t>
+            </w:r>
           </w:p>
         </w:tc>
       </w:tr>
@@ -302,6 +338,12 @@
                 <w:rFonts w:ascii="Times New Roman" w:hAnsi="Times New Roman" w:cs="Times New Roman"/>
               </w:rPr>
             </w:pPr>
+            <w:r>
+              <w:rPr>
+                <w:rFonts w:ascii="Times New Roman" w:hAnsi="Times New Roman" w:cs="Times New Roman"/>
+              </w:rPr>
+              <w:t>5</w:t>
+            </w:r>
           </w:p>
         </w:tc>
         <w:tc>
@@ -314,6 +356,12 @@
                 <w:rFonts w:ascii="Times New Roman" w:hAnsi="Times New Roman" w:cs="Times New Roman"/>
               </w:rPr>
             </w:pPr>
+            <w:r>
+              <w:rPr>
+                <w:rFonts w:ascii="Times New Roman" w:hAnsi="Times New Roman" w:cs="Times New Roman"/>
+              </w:rPr>
+              <w:t>La presentación de los archivos es entendible y clara, al momento de buscar o indagar en ellos.</w:t>
+            </w:r>
           </w:p>
         </w:tc>
       </w:tr>
@@ -510,6 +558,157 @@
         </w:rPr>
         <w:t>.</w:t>
       </w:r>
+    </w:p>
+    <w:p>
+      <w:pPr>
+        <w:rPr>
+          <w:rFonts w:ascii="Times New Roman" w:hAnsi="Times New Roman" w:cs="Times New Roman"/>
+          <w:sz w:val="28"/>
+          <w:szCs w:val="28"/>
+        </w:rPr>
+      </w:pPr>
+    </w:p>
+    <w:p>
+      <w:pPr>
+        <w:rPr>
+          <w:rFonts w:ascii="Times New Roman" w:hAnsi="Times New Roman" w:cs="Times New Roman"/>
+          <w:sz w:val="28"/>
+          <w:szCs w:val="28"/>
+        </w:rPr>
+      </w:pPr>
+    </w:p>
+    <w:p>
+      <w:pPr>
+        <w:rPr>
+          <w:rFonts w:ascii="Times New Roman" w:hAnsi="Times New Roman" w:cs="Times New Roman"/>
+          <w:sz w:val="28"/>
+          <w:szCs w:val="28"/>
+        </w:rPr>
+      </w:pPr>
+    </w:p>
+    <w:p>
+      <w:pPr>
+        <w:rPr>
+          <w:rFonts w:ascii="Times New Roman" w:hAnsi="Times New Roman" w:cs="Times New Roman"/>
+          <w:sz w:val="28"/>
+          <w:szCs w:val="28"/>
+        </w:rPr>
+      </w:pPr>
+    </w:p>
+    <w:p>
+      <w:pPr>
+        <w:rPr>
+          <w:rFonts w:ascii="Times New Roman" w:hAnsi="Times New Roman" w:cs="Times New Roman"/>
+          <w:sz w:val="28"/>
+          <w:szCs w:val="28"/>
+        </w:rPr>
+      </w:pPr>
+    </w:p>
+    <w:p>
+      <w:pPr>
+        <w:rPr>
+          <w:rFonts w:ascii="Times New Roman" w:hAnsi="Times New Roman" w:cs="Times New Roman"/>
+          <w:sz w:val="28"/>
+          <w:szCs w:val="28"/>
+        </w:rPr>
+      </w:pPr>
+    </w:p>
+    <w:p>
+      <w:pPr>
+        <w:rPr>
+          <w:rFonts w:ascii="Times New Roman" w:hAnsi="Times New Roman" w:cs="Times New Roman"/>
+          <w:sz w:val="28"/>
+          <w:szCs w:val="28"/>
+        </w:rPr>
+      </w:pPr>
+    </w:p>
+    <w:p>
+      <w:pPr>
+        <w:rPr>
+          <w:rFonts w:ascii="Times New Roman" w:hAnsi="Times New Roman" w:cs="Times New Roman"/>
+          <w:b/>
+          <w:bCs/>
+          <w:i/>
+          <w:iCs/>
+          <w:sz w:val="28"/>
+          <w:szCs w:val="28"/>
+        </w:rPr>
+      </w:pPr>
+      <w:r>
+        <w:rPr>
+          <w:rFonts w:ascii="Times New Roman" w:hAnsi="Times New Roman" w:cs="Times New Roman"/>
+          <w:b/>
+          <w:bCs/>
+          <w:i/>
+          <w:iCs/>
+          <w:sz w:val="28"/>
+          <w:szCs w:val="28"/>
+        </w:rPr>
+        <w:t>ESTE ARCHIVO ESTA SUJETO A CAMBIOS PERMANENTES</w:t>
+      </w:r>
+    </w:p>
+    <w:p>
+      <w:pPr>
+        <w:rPr>
+          <w:rFonts w:ascii="Times New Roman" w:hAnsi="Times New Roman" w:cs="Times New Roman"/>
+          <w:sz w:val="28"/>
+          <w:szCs w:val="28"/>
+        </w:rPr>
+      </w:pPr>
+    </w:p>
+    <w:p>
+      <w:pPr>
+        <w:rPr>
+          <w:rFonts w:ascii="Times New Roman" w:hAnsi="Times New Roman" w:cs="Times New Roman"/>
+          <w:sz w:val="28"/>
+          <w:szCs w:val="28"/>
+        </w:rPr>
+      </w:pPr>
+    </w:p>
+    <w:p>
+      <w:pPr>
+        <w:rPr>
+          <w:rFonts w:ascii="Times New Roman" w:hAnsi="Times New Roman" w:cs="Times New Roman"/>
+          <w:sz w:val="28"/>
+          <w:szCs w:val="28"/>
+        </w:rPr>
+      </w:pPr>
+    </w:p>
+    <w:p>
+      <w:pPr>
+        <w:rPr>
+          <w:rFonts w:ascii="Times New Roman" w:hAnsi="Times New Roman" w:cs="Times New Roman"/>
+          <w:sz w:val="28"/>
+          <w:szCs w:val="28"/>
+        </w:rPr>
+      </w:pPr>
+    </w:p>
+    <w:p>
+      <w:pPr>
+        <w:rPr>
+          <w:rFonts w:ascii="Times New Roman" w:hAnsi="Times New Roman" w:cs="Times New Roman"/>
+          <w:sz w:val="28"/>
+          <w:szCs w:val="28"/>
+        </w:rPr>
+      </w:pPr>
+    </w:p>
+    <w:p>
+      <w:pPr>
+        <w:rPr>
+          <w:rFonts w:ascii="Times New Roman" w:hAnsi="Times New Roman" w:cs="Times New Roman"/>
+          <w:sz w:val="28"/>
+          <w:szCs w:val="28"/>
+        </w:rPr>
+      </w:pPr>
+    </w:p>
+    <w:p>
+      <w:pPr>
+        <w:rPr>
+          <w:rFonts w:ascii="Times New Roman" w:hAnsi="Times New Roman" w:cs="Times New Roman"/>
+          <w:sz w:val="28"/>
+          <w:szCs w:val="28"/>
+        </w:rPr>
+      </w:pPr>
     </w:p>
     <w:sectPr>
       <w:pgSz w:w="12240" w:h="15840"/>

</xml_diff>